<commit_message>
added images to doc
</commit_message>
<xml_diff>
--- a/Brady_Chris_Lab06.docx
+++ b/Brady_Chris_Lab06.docx
@@ -1724,6 +1724,184 @@
       </w:r>
       <w:r>
         <w:rPr>
+          <w:noProof/>
+        </w:rPr>
+        <w:t xml:space="preserve"> </w:t>
+      </w:r>
+    </w:p>
+    <w:p>
+      <w:pPr>
+        <w:ind w:left="720"/>
+        <w:rPr>
+          <w:rFonts w:ascii="Times New Roman" w:hAnsi="Times New Roman"/>
+          <w:sz w:val="24"/>
+          <w:szCs w:val="24"/>
+        </w:rPr>
+      </w:pPr>
+      <w:r>
+        <w:rPr>
+          <w:noProof/>
+        </w:rPr>
+        <w:lastRenderedPageBreak/>
+        <w:drawing>
+          <wp:inline distT="0" distB="0" distL="0" distR="0" wp14:anchorId="2CDC6E43" wp14:editId="1F7EDA7B">
+            <wp:extent cx="4724400" cy="3800475"/>
+            <wp:effectExtent l="0" t="0" r="0" b="9525"/>
+            <wp:docPr id="258808160" name="Picture 1" descr="A screenshot of a computer&#10;&#10;Description automatically generated"/>
+            <wp:cNvGraphicFramePr>
+              <a:graphicFrameLocks xmlns:a="http://schemas.openxmlformats.org/drawingml/2006/main" noChangeAspect="1"/>
+            </wp:cNvGraphicFramePr>
+            <a:graphic xmlns:a="http://schemas.openxmlformats.org/drawingml/2006/main">
+              <a:graphicData uri="http://schemas.openxmlformats.org/drawingml/2006/picture">
+                <pic:pic xmlns:pic="http://schemas.openxmlformats.org/drawingml/2006/picture">
+                  <pic:nvPicPr>
+                    <pic:cNvPr id="258808160" name="Picture 1" descr="A screenshot of a computer&#10;&#10;Description automatically generated"/>
+                    <pic:cNvPicPr/>
+                  </pic:nvPicPr>
+                  <pic:blipFill>
+                    <a:blip r:embed="rId8"/>
+                    <a:stretch>
+                      <a:fillRect/>
+                    </a:stretch>
+                  </pic:blipFill>
+                  <pic:spPr>
+                    <a:xfrm>
+                      <a:off x="0" y="0"/>
+                      <a:ext cx="4724400" cy="3800475"/>
+                    </a:xfrm>
+                    <a:prstGeom prst="rect">
+                      <a:avLst/>
+                    </a:prstGeom>
+                  </pic:spPr>
+                </pic:pic>
+              </a:graphicData>
+            </a:graphic>
+          </wp:inline>
+        </w:drawing>
+      </w:r>
+      <w:r>
+        <w:rPr>
+          <w:noProof/>
+        </w:rPr>
+        <w:drawing>
+          <wp:inline distT="0" distB="0" distL="0" distR="0" wp14:anchorId="3D235514" wp14:editId="0F83B46A">
+            <wp:extent cx="4705350" cy="3838575"/>
+            <wp:effectExtent l="0" t="0" r="0" b="9525"/>
+            <wp:docPr id="903166519" name="Picture 1" descr="A screenshot of a computer&#10;&#10;Description automatically generated"/>
+            <wp:cNvGraphicFramePr>
+              <a:graphicFrameLocks xmlns:a="http://schemas.openxmlformats.org/drawingml/2006/main" noChangeAspect="1"/>
+            </wp:cNvGraphicFramePr>
+            <a:graphic xmlns:a="http://schemas.openxmlformats.org/drawingml/2006/main">
+              <a:graphicData uri="http://schemas.openxmlformats.org/drawingml/2006/picture">
+                <pic:pic xmlns:pic="http://schemas.openxmlformats.org/drawingml/2006/picture">
+                  <pic:nvPicPr>
+                    <pic:cNvPr id="903166519" name="Picture 1" descr="A screenshot of a computer&#10;&#10;Description automatically generated"/>
+                    <pic:cNvPicPr/>
+                  </pic:nvPicPr>
+                  <pic:blipFill>
+                    <a:blip r:embed="rId9"/>
+                    <a:stretch>
+                      <a:fillRect/>
+                    </a:stretch>
+                  </pic:blipFill>
+                  <pic:spPr>
+                    <a:xfrm>
+                      <a:off x="0" y="0"/>
+                      <a:ext cx="4705350" cy="3838575"/>
+                    </a:xfrm>
+                    <a:prstGeom prst="rect">
+                      <a:avLst/>
+                    </a:prstGeom>
+                  </pic:spPr>
+                </pic:pic>
+              </a:graphicData>
+            </a:graphic>
+          </wp:inline>
+        </w:drawing>
+      </w:r>
+      <w:r>
+        <w:rPr>
+          <w:noProof/>
+        </w:rPr>
+        <w:lastRenderedPageBreak/>
+        <w:drawing>
+          <wp:inline distT="0" distB="0" distL="0" distR="0" wp14:anchorId="7AE35E2B" wp14:editId="7FA08F0E">
+            <wp:extent cx="4714875" cy="3838575"/>
+            <wp:effectExtent l="0" t="0" r="9525" b="9525"/>
+            <wp:docPr id="1436518311" name="Picture 1" descr="A screenshot of a computer&#10;&#10;Description automatically generated"/>
+            <wp:cNvGraphicFramePr>
+              <a:graphicFrameLocks xmlns:a="http://schemas.openxmlformats.org/drawingml/2006/main" noChangeAspect="1"/>
+            </wp:cNvGraphicFramePr>
+            <a:graphic xmlns:a="http://schemas.openxmlformats.org/drawingml/2006/main">
+              <a:graphicData uri="http://schemas.openxmlformats.org/drawingml/2006/picture">
+                <pic:pic xmlns:pic="http://schemas.openxmlformats.org/drawingml/2006/picture">
+                  <pic:nvPicPr>
+                    <pic:cNvPr id="1436518311" name="Picture 1" descr="A screenshot of a computer&#10;&#10;Description automatically generated"/>
+                    <pic:cNvPicPr/>
+                  </pic:nvPicPr>
+                  <pic:blipFill>
+                    <a:blip r:embed="rId10"/>
+                    <a:stretch>
+                      <a:fillRect/>
+                    </a:stretch>
+                  </pic:blipFill>
+                  <pic:spPr>
+                    <a:xfrm>
+                      <a:off x="0" y="0"/>
+                      <a:ext cx="4714875" cy="3838575"/>
+                    </a:xfrm>
+                    <a:prstGeom prst="rect">
+                      <a:avLst/>
+                    </a:prstGeom>
+                  </pic:spPr>
+                </pic:pic>
+              </a:graphicData>
+            </a:graphic>
+          </wp:inline>
+        </w:drawing>
+      </w:r>
+      <w:r>
+        <w:rPr>
+          <w:noProof/>
+        </w:rPr>
+        <w:drawing>
+          <wp:inline distT="0" distB="0" distL="0" distR="0" wp14:anchorId="2E69ECB6" wp14:editId="30AAC973">
+            <wp:extent cx="4695825" cy="3829050"/>
+            <wp:effectExtent l="0" t="0" r="9525" b="0"/>
+            <wp:docPr id="711649673" name="Picture 1" descr="A screenshot of a computer&#10;&#10;Description automatically generated"/>
+            <wp:cNvGraphicFramePr>
+              <a:graphicFrameLocks xmlns:a="http://schemas.openxmlformats.org/drawingml/2006/main" noChangeAspect="1"/>
+            </wp:cNvGraphicFramePr>
+            <a:graphic xmlns:a="http://schemas.openxmlformats.org/drawingml/2006/main">
+              <a:graphicData uri="http://schemas.openxmlformats.org/drawingml/2006/picture">
+                <pic:pic xmlns:pic="http://schemas.openxmlformats.org/drawingml/2006/picture">
+                  <pic:nvPicPr>
+                    <pic:cNvPr id="711649673" name="Picture 1" descr="A screenshot of a computer&#10;&#10;Description automatically generated"/>
+                    <pic:cNvPicPr/>
+                  </pic:nvPicPr>
+                  <pic:blipFill>
+                    <a:blip r:embed="rId11"/>
+                    <a:stretch>
+                      <a:fillRect/>
+                    </a:stretch>
+                  </pic:blipFill>
+                  <pic:spPr>
+                    <a:xfrm>
+                      <a:off x="0" y="0"/>
+                      <a:ext cx="4695825" cy="3829050"/>
+                    </a:xfrm>
+                    <a:prstGeom prst="rect">
+                      <a:avLst/>
+                    </a:prstGeom>
+                  </pic:spPr>
+                </pic:pic>
+              </a:graphicData>
+            </a:graphic>
+          </wp:inline>
+        </w:drawing>
+      </w:r>
+      <w:r>
+        <w:rPr>
           <w:rFonts w:ascii="Times New Roman" w:hAnsi="Times New Roman"/>
           <w:sz w:val="24"/>
           <w:szCs w:val="24"/>
@@ -1757,6 +1935,7 @@
           <w:sz w:val="24"/>
           <w:szCs w:val="24"/>
         </w:rPr>
+        <w:lastRenderedPageBreak/>
         <w:t>Submit a link</w:t>
       </w:r>
       <w:r>
@@ -1790,11 +1969,21 @@
           <w:sz w:val="24"/>
           <w:szCs w:val="24"/>
         </w:rPr>
-        <w:t xml:space="preserve"> using your name using the Canvas assignment link</w:t>
-      </w:r>
+        <w:t xml:space="preserve"> using your name using the Canvas assignment </w:t>
+      </w:r>
+      <w:proofErr w:type="gramStart"/>
+      <w:r>
+        <w:rPr>
+          <w:rFonts w:ascii="Times New Roman" w:hAnsi="Times New Roman"/>
+          <w:sz w:val="24"/>
+          <w:szCs w:val="24"/>
+        </w:rPr>
+        <w:t>link</w:t>
+      </w:r>
+      <w:proofErr w:type="gramEnd"/>
     </w:p>
     <w:sectPr>
-      <w:footerReference w:type="default" r:id="rId8"/>
+      <w:footerReference w:type="default" r:id="rId12"/>
       <w:pgSz w:w="12240" w:h="15840"/>
       <w:pgMar w:top="1440" w:right="1440" w:bottom="1440" w:left="1440" w:header="720" w:footer="720" w:gutter="0"/>
       <w:cols w:space="720"/>

</xml_diff>